<commit_message>
Ajout du document de resultat des tests
</commit_message>
<xml_diff>
--- a/Documentation_Finale/Plan_de_tests_logiciels.docx
+++ b/Documentation_Finale/Plan_de_tests_logiciels.docx
@@ -3023,6 +3023,44 @@
           <w:lang w:val="fr-CA"/>
         </w:rPr>
         <w:t>(Cas_5.1) Vitesse de conversion (150 MB/s minimum)</w:t>
+      </w:r>
+    </w:p>
+    <w:p>
+      <w:pPr>
+        <w:keepLines/>
+        <w:numPr>
+          <w:ilvl w:val="1"/>
+          <w:numId w:val="27"/>
+        </w:numPr>
+        <w:spacing w:after="120" w:line="240" w:lineRule="auto"/>
+        <w:ind w:hanging="360"/>
+        <w:rPr>
+          <w:lang w:val="fr-CA"/>
+        </w:rPr>
+      </w:pPr>
+      <w:r>
+        <w:rPr>
+          <w:lang w:val="fr-CA"/>
+        </w:rPr>
+        <w:t>(Cas_5.2) Taille de la trace à convertir (</w:t>
+      </w:r>
+      <w:r>
+        <w:rPr>
+          <w:lang w:val="fr-CA"/>
+        </w:rPr>
+        <w:t>1</w:t>
+      </w:r>
+      <w:r>
+        <w:rPr>
+          <w:lang w:val="fr-CA"/>
+        </w:rPr>
+        <w:t>50 MB</w:t>
+      </w:r>
+      <w:r>
+        <w:rPr>
+          <w:lang w:val="fr-CA"/>
+        </w:rPr>
+        <w:t xml:space="preserve"> minimum)</w:t>
       </w:r>
     </w:p>
     <w:p>
@@ -3241,7 +3279,28 @@
               <w:rPr>
                 <w:lang w:val="fr-CA"/>
               </w:rPr>
-              <w:t>Créer un court fichier .csv de test. Le convertir et vérifier que le résultat obtenu est bien le résultat attendu.</w:t>
+              <w:t>Créer un court fichier .</w:t>
+            </w:r>
+            <w:r>
+              <w:rPr>
+                <w:lang w:val="fr-CA"/>
+              </w:rPr>
+              <w:t>etl</w:t>
+            </w:r>
+            <w:bookmarkStart w:id="13" w:name="_GoBack"/>
+            <w:bookmarkEnd w:id="13"/>
+            <w:r>
+              <w:rPr>
+                <w:lang w:val="fr-CA"/>
+              </w:rPr>
+              <w:t xml:space="preserve"> de test. Le convertir et vérifier que le résultat obtenu </w:t>
+            </w:r>
+            <w:r>
+              <w:rPr>
+                <w:lang w:val="fr-CA"/>
+              </w:rPr>
+              <w:lastRenderedPageBreak/>
+              <w:t>est bien le résultat attendu.</w:t>
             </w:r>
           </w:p>
         </w:tc>
@@ -3589,8 +3648,6 @@
               </w:rPr>
               <w:t>s</w:t>
             </w:r>
-            <w:bookmarkStart w:id="13" w:name="_GoBack"/>
-            <w:bookmarkEnd w:id="13"/>
             <w:r>
               <w:rPr>
                 <w:lang w:val="fr-CA"/>
@@ -4637,6 +4694,7 @@
             </w:pPr>
             <w:proofErr w:type="spellStart"/>
             <w:r>
+              <w:lastRenderedPageBreak/>
               <w:t>Considérations</w:t>
             </w:r>
             <w:proofErr w:type="spellEnd"/>
@@ -5034,15 +5092,15 @@
           <w:lang w:val="fr-CA"/>
         </w:rPr>
       </w:pPr>
-      <w:bookmarkStart w:id="31" w:name="_Toc314978540"/>
-      <w:bookmarkStart w:id="32" w:name="_Toc302145960"/>
+      <w:bookmarkStart w:id="31" w:name="_Toc302145960"/>
+      <w:bookmarkStart w:id="32" w:name="_Toc314978540"/>
       <w:r>
         <w:rPr>
           <w:lang w:val="fr-CA"/>
         </w:rPr>
         <w:t>Tests de volume</w:t>
       </w:r>
-      <w:bookmarkEnd w:id="32"/>
+      <w:bookmarkEnd w:id="31"/>
     </w:p>
     <w:tbl>
       <w:tblPr>
@@ -5117,7 +5175,33 @@
               <w:rPr>
                 <w:lang w:val="fr-CA"/>
               </w:rPr>
-              <w:t>Vérifier que le système peut convertir un fichier .csv de 10 gig avec succès.</w:t>
+              <w:t>Vérifier que le système peut convertir un fichier .</w:t>
+            </w:r>
+            <w:proofErr w:type="spellStart"/>
+            <w:r>
+              <w:rPr>
+                <w:lang w:val="fr-CA"/>
+              </w:rPr>
+              <w:t>etl</w:t>
+            </w:r>
+            <w:proofErr w:type="spellEnd"/>
+            <w:r>
+              <w:rPr>
+                <w:lang w:val="fr-CA"/>
+              </w:rPr>
+              <w:t xml:space="preserve"> de 1</w:t>
+            </w:r>
+            <w:r>
+              <w:rPr>
+                <w:lang w:val="fr-CA"/>
+              </w:rPr>
+              <w:t>50 mb</w:t>
+            </w:r>
+            <w:r>
+              <w:rPr>
+                <w:lang w:val="fr-CA"/>
+              </w:rPr>
+              <w:t xml:space="preserve"> avec succès.</w:t>
             </w:r>
           </w:p>
         </w:tc>
@@ -5164,13 +5248,26 @@
               <w:spacing w:after="120"/>
               <w:rPr>
                 <w:color w:val="000000"/>
+                <w:lang w:val="fr-CA"/>
               </w:rPr>
             </w:pPr>
             <w:r>
               <w:rPr>
                 <w:lang w:val="fr-CA"/>
               </w:rPr>
-              <w:t>Créer une trace qui, une fois convertie de .</w:t>
+              <w:t>Créer une trace</w:t>
+            </w:r>
+            <w:r>
+              <w:rPr>
+                <w:lang w:val="fr-CA"/>
+              </w:rPr>
+              <w:t xml:space="preserve"> </w:t>
+            </w:r>
+            <w:r>
+              <w:rPr>
+                <w:lang w:val="fr-CA"/>
+              </w:rPr>
+              <w:t>.</w:t>
             </w:r>
             <w:proofErr w:type="spellStart"/>
             <w:r>
@@ -5184,38 +5281,38 @@
               <w:rPr>
                 <w:lang w:val="fr-CA"/>
               </w:rPr>
-              <w:t xml:space="preserve"> à .csv, est d’une taille de 10 gig. </w:t>
+              <w:t xml:space="preserve"> d’une taille de </w:t>
+            </w:r>
+            <w:r>
+              <w:rPr>
+                <w:lang w:val="fr-CA"/>
+              </w:rPr>
+              <w:t>150 mb</w:t>
+            </w:r>
+            <w:r>
+              <w:rPr>
+                <w:lang w:val="fr-CA"/>
+              </w:rPr>
+              <w:t xml:space="preserve">. </w:t>
+            </w:r>
+            <w:r>
+              <w:rPr>
+                <w:lang w:val="fr-CA"/>
+              </w:rPr>
+              <w:t>Ensuite convertir cette trace en .</w:t>
             </w:r>
             <w:proofErr w:type="spellStart"/>
             <w:r>
-              <w:t>Ensuite</w:t>
+              <w:rPr>
+                <w:lang w:val="fr-CA"/>
+              </w:rPr>
+              <w:t>json</w:t>
             </w:r>
             <w:proofErr w:type="spellEnd"/>
             <w:r>
-              <w:t xml:space="preserve"> </w:t>
-            </w:r>
-            <w:proofErr w:type="spellStart"/>
-            <w:r>
-              <w:t>convertir</w:t>
-            </w:r>
-            <w:proofErr w:type="spellEnd"/>
-            <w:r>
-              <w:t xml:space="preserve"> </w:t>
-            </w:r>
-            <w:proofErr w:type="spellStart"/>
-            <w:r>
-              <w:t>cette</w:t>
-            </w:r>
-            <w:proofErr w:type="spellEnd"/>
-            <w:r>
-              <w:t xml:space="preserve"> trace en .</w:t>
-            </w:r>
-            <w:proofErr w:type="spellStart"/>
-            <w:r>
-              <w:t>json</w:t>
-            </w:r>
-            <w:proofErr w:type="spellEnd"/>
-            <w:r>
+              <w:rPr>
+                <w:lang w:val="fr-CA"/>
+              </w:rPr>
               <w:t>.</w:t>
             </w:r>
           </w:p>
@@ -5393,7 +5490,7 @@
       <w:bookmarkEnd w:id="28"/>
       <w:bookmarkEnd w:id="29"/>
       <w:bookmarkEnd w:id="30"/>
-      <w:bookmarkEnd w:id="31"/>
+      <w:bookmarkEnd w:id="32"/>
     </w:p>
     <w:p>
       <w:pPr>
@@ -5453,17 +5550,17 @@
           <w:lang w:val="fr-CA"/>
         </w:rPr>
       </w:pPr>
-      <w:bookmarkStart w:id="39" w:name="_Toc314978545"/>
-      <w:bookmarkStart w:id="40" w:name="_Toc324843648"/>
-      <w:bookmarkStart w:id="41" w:name="_Toc324851955"/>
-      <w:bookmarkStart w:id="42" w:name="_Toc302145967"/>
+      <w:bookmarkStart w:id="39" w:name="_Toc302145967"/>
+      <w:bookmarkStart w:id="40" w:name="_Toc314978545"/>
+      <w:bookmarkStart w:id="41" w:name="_Toc324843648"/>
+      <w:bookmarkStart w:id="42" w:name="_Toc324851955"/>
       <w:r>
         <w:rPr>
           <w:lang w:val="fr-CA"/>
         </w:rPr>
         <w:t>Équipe de test</w:t>
       </w:r>
-      <w:bookmarkEnd w:id="42"/>
+      <w:bookmarkEnd w:id="39"/>
     </w:p>
     <w:p>
       <w:pPr>
@@ -5485,7 +5582,7 @@
           <w:insideV w:val="single" w:sz="6" w:space="0" w:color="000000"/>
         </w:tblBorders>
         <w:tblLayout w:type="fixed"/>
-        <w:tblLook w:val="00BF" w:firstRow="1" w:lastRow="0" w:firstColumn="1" w:lastColumn="0" w:noHBand="0" w:noVBand="0"/>
+        <w:tblLook w:val="00A0" w:firstRow="1" w:lastRow="0" w:firstColumn="1" w:lastColumn="0" w:noHBand="0" w:noVBand="0"/>
       </w:tblPr>
       <w:tblGrid>
         <w:gridCol w:w="2269"/>
@@ -5806,9 +5903,9 @@
         </w:rPr>
       </w:pPr>
       <w:bookmarkStart w:id="44" w:name="_Toc302145969"/>
-      <w:bookmarkEnd w:id="39"/>
       <w:bookmarkEnd w:id="40"/>
       <w:bookmarkEnd w:id="41"/>
+      <w:bookmarkEnd w:id="42"/>
       <w:r>
         <w:rPr>
           <w:lang w:val="fr-CA"/>
@@ -8207,51 +8304,15 @@
   </w:num>
   <w:num w:numId="27">
     <w:abstractNumId w:val="25"/>
-    <w:lvlOverride w:ilvl="0"/>
-    <w:lvlOverride w:ilvl="1"/>
-    <w:lvlOverride w:ilvl="2"/>
-    <w:lvlOverride w:ilvl="3"/>
-    <w:lvlOverride w:ilvl="4"/>
-    <w:lvlOverride w:ilvl="5"/>
-    <w:lvlOverride w:ilvl="6"/>
-    <w:lvlOverride w:ilvl="7"/>
-    <w:lvlOverride w:ilvl="8"/>
   </w:num>
   <w:num w:numId="28">
     <w:abstractNumId w:val="15"/>
-    <w:lvlOverride w:ilvl="0"/>
-    <w:lvlOverride w:ilvl="1"/>
-    <w:lvlOverride w:ilvl="2"/>
-    <w:lvlOverride w:ilvl="3"/>
-    <w:lvlOverride w:ilvl="4"/>
-    <w:lvlOverride w:ilvl="5"/>
-    <w:lvlOverride w:ilvl="6"/>
-    <w:lvlOverride w:ilvl="7"/>
-    <w:lvlOverride w:ilvl="8"/>
   </w:num>
   <w:num w:numId="29">
     <w:abstractNumId w:val="6"/>
-    <w:lvlOverride w:ilvl="0"/>
-    <w:lvlOverride w:ilvl="1"/>
-    <w:lvlOverride w:ilvl="2"/>
-    <w:lvlOverride w:ilvl="3"/>
-    <w:lvlOverride w:ilvl="4"/>
-    <w:lvlOverride w:ilvl="5"/>
-    <w:lvlOverride w:ilvl="6"/>
-    <w:lvlOverride w:ilvl="7"/>
-    <w:lvlOverride w:ilvl="8"/>
   </w:num>
   <w:num w:numId="30">
     <w:abstractNumId w:val="7"/>
-    <w:lvlOverride w:ilvl="0"/>
-    <w:lvlOverride w:ilvl="1"/>
-    <w:lvlOverride w:ilvl="2"/>
-    <w:lvlOverride w:ilvl="3"/>
-    <w:lvlOverride w:ilvl="4"/>
-    <w:lvlOverride w:ilvl="5"/>
-    <w:lvlOverride w:ilvl="6"/>
-    <w:lvlOverride w:ilvl="7"/>
-    <w:lvlOverride w:ilvl="8"/>
   </w:num>
 </w:numbering>
 </file>
@@ -9674,6 +9735,7 @@
     <w:rsid w:val="009E2935"/>
     <w:rsid w:val="00A90829"/>
     <w:rsid w:val="00AC2DC1"/>
+    <w:rsid w:val="00BC2948"/>
     <w:rsid w:val="00CC22A2"/>
     <w:rsid w:val="00FA3DAC"/>
   </w:rsids>
@@ -10382,7 +10444,7 @@
 </file>
 
 <file path=customXml/itemProps1.xml><?xml version="1.0" encoding="utf-8"?>
-<ds:datastoreItem xmlns:ds="http://schemas.openxmlformats.org/officeDocument/2006/customXml" ds:itemID="{D033399E-BC5B-4999-90C1-EE3E4407B0F7}">
+<ds:datastoreItem xmlns:ds="http://schemas.openxmlformats.org/officeDocument/2006/customXml" ds:itemID="{E0AE8176-6EDD-442B-8D07-31848B897E2D}">
   <ds:schemaRefs>
     <ds:schemaRef ds:uri="http://schemas.openxmlformats.org/officeDocument/2006/bibliography"/>
   </ds:schemaRefs>

</xml_diff>